<commit_message>
lucrul cu cifrele unui numar
</commit_message>
<xml_diff>
--- a/ProgramarePentruStiinteAplicate1/Teme de laborator Programare.docx
+++ b/ProgramarePentruStiinteAplicate1/Teme de laborator Programare.docx
@@ -316,37 +316,16 @@
           <w:szCs w:val="24"/>
           <w:lang w:val="ro-RO"/>
         </w:rPr>
-        <w:t xml:space="preserve">3 </w:t>
-      </w:r>
-      <w:r>
-        <w:rPr>
-          <w:rFonts w:ascii="Arial" w:hAnsi="Arial" w:cs="Arial"/>
-          <w:b/>
-          <w:bCs/>
-          <w:color w:val="0070C0"/>
-          <w:sz w:val="24"/>
-          <w:szCs w:val="24"/>
-          <w:lang w:val="ro-RO"/>
-        </w:rPr>
-        <w:t>3</w:t>
-      </w:r>
-      <w:r>
-        <w:rPr>
-          <w:rFonts w:ascii="Arial" w:hAnsi="Arial" w:cs="Arial"/>
-          <w:sz w:val="24"/>
-          <w:szCs w:val="24"/>
-          <w:lang w:val="ro-RO"/>
-        </w:rPr>
-        <w:t xml:space="preserve"> 5</w:t>
-      </w:r>
-      <w:r>
-        <w:rPr>
-          <w:rFonts w:ascii="Arial" w:hAnsi="Arial" w:cs="Arial"/>
-          <w:sz w:val="24"/>
-          <w:szCs w:val="24"/>
-          <w:lang w:val="ro-RO"/>
-        </w:rPr>
-        <w:t>)</w:t>
+        <w:t>3 3</w:t>
+      </w:r>
+      <w:r>
+        <w:rPr>
+          <w:rFonts w:ascii="Arial" w:hAnsi="Arial" w:cs="Arial"/>
+          <w:sz w:val="24"/>
+          <w:szCs w:val="24"/>
+          <w:lang w:val="ro-RO"/>
+        </w:rPr>
+        <w:t xml:space="preserve"> 5)</w:t>
       </w:r>
       <w:r>
         <w:rPr>
@@ -390,16 +369,7 @@
           <w:szCs w:val="24"/>
           <w:lang w:val="ro-RO"/>
         </w:rPr>
-        <w:t xml:space="preserve"> </w:t>
-      </w:r>
-      <w:r>
-        <w:rPr>
-          <w:rFonts w:ascii="Arial" w:hAnsi="Arial" w:cs="Arial"/>
-          <w:sz w:val="24"/>
-          <w:szCs w:val="24"/>
-          <w:lang w:val="ro-RO"/>
-        </w:rPr>
-        <w:t>(</w:t>
+        <w:t xml:space="preserve"> (</w:t>
       </w:r>
       <w:r>
         <w:rPr>
@@ -411,19 +381,7 @@
           <w:szCs w:val="24"/>
           <w:lang w:val="ro-RO"/>
         </w:rPr>
-        <w:t xml:space="preserve">1 1 </w:t>
-      </w:r>
-      <w:r>
-        <w:rPr>
-          <w:rFonts w:ascii="Arial" w:hAnsi="Arial" w:cs="Arial"/>
-          <w:b/>
-          <w:bCs/>
-          <w:color w:val="EE0000"/>
-          <w:sz w:val="24"/>
-          <w:szCs w:val="24"/>
-          <w:lang w:val="ro-RO"/>
-        </w:rPr>
-        <w:t>1</w:t>
+        <w:t>1 1 1</w:t>
       </w:r>
       <w:r>
         <w:rPr>
@@ -581,16 +539,7 @@
           <w:szCs w:val="24"/>
           <w:lang w:val="ro-RO"/>
         </w:rPr>
-        <w:t xml:space="preserve"> </w:t>
-      </w:r>
-      <w:r>
-        <w:rPr>
-          <w:rFonts w:ascii="Arial" w:hAnsi="Arial" w:cs="Arial"/>
-          <w:sz w:val="24"/>
-          <w:szCs w:val="24"/>
-          <w:lang w:val="ro-RO"/>
-        </w:rPr>
-        <w:t>(</w:t>
+        <w:t xml:space="preserve"> (</w:t>
       </w:r>
       <w:r>
         <w:rPr>
@@ -602,19 +551,7 @@
           <w:szCs w:val="24"/>
           <w:lang w:val="ro-RO"/>
         </w:rPr>
-        <w:t xml:space="preserve">1 1 </w:t>
-      </w:r>
-      <w:r>
-        <w:rPr>
-          <w:rFonts w:ascii="Arial" w:hAnsi="Arial" w:cs="Arial"/>
-          <w:b/>
-          <w:bCs/>
-          <w:color w:val="EE0000"/>
-          <w:sz w:val="24"/>
-          <w:szCs w:val="24"/>
-          <w:lang w:val="ro-RO"/>
-        </w:rPr>
-        <w:t>1 1</w:t>
+        <w:t>1 1 1 1</w:t>
       </w:r>
       <w:r>
         <w:rPr>
@@ -781,6 +718,63 @@
       <w:pPr>
         <w:spacing w:after="0"/>
         <w:jc w:val="both"/>
+        <w:rPr>
+          <w:rFonts w:ascii="Arial" w:hAnsi="Arial" w:cs="Arial"/>
+          <w:sz w:val="24"/>
+          <w:szCs w:val="24"/>
+          <w:lang w:val="ro-RO"/>
+        </w:rPr>
+      </w:pPr>
+    </w:p>
+    <w:p>
+      <w:pPr>
+        <w:pStyle w:val="Listparagraf"/>
+        <w:numPr>
+          <w:ilvl w:val="0"/>
+          <w:numId w:val="1"/>
+        </w:numPr>
+        <w:spacing w:after="0"/>
+        <w:jc w:val="both"/>
+        <w:rPr>
+          <w:rFonts w:ascii="Arial" w:hAnsi="Arial" w:cs="Arial"/>
+          <w:sz w:val="24"/>
+          <w:szCs w:val="24"/>
+          <w:lang w:val="ro-RO"/>
+        </w:rPr>
+      </w:pPr>
+      <w:r>
+        <w:rPr>
+          <w:rFonts w:ascii="Arial" w:hAnsi="Arial" w:cs="Arial"/>
+          <w:sz w:val="24"/>
+          <w:szCs w:val="24"/>
+          <w:lang w:val="ro-RO"/>
+        </w:rPr>
+        <w:t xml:space="preserve">Rezolvați din exercițiile ușoare de pe pbInfo, clasa a IX-a, Algoritmi elementari, </w:t>
+      </w:r>
+      <w:r>
+        <w:rPr>
+          <w:rFonts w:ascii="Arial" w:hAnsi="Arial" w:cs="Arial"/>
+          <w:b/>
+          <w:bCs/>
+          <w:sz w:val="24"/>
+          <w:szCs w:val="24"/>
+          <w:lang w:val="ro-RO"/>
+        </w:rPr>
+        <w:t>Cifrele unui număr</w:t>
+      </w:r>
+      <w:r>
+        <w:rPr>
+          <w:rFonts w:ascii="Arial" w:hAnsi="Arial" w:cs="Arial"/>
+          <w:sz w:val="24"/>
+          <w:szCs w:val="24"/>
+          <w:lang w:val="ro-RO"/>
+        </w:rPr>
+        <w:t>;</w:t>
+      </w:r>
+    </w:p>
+    <w:p>
+      <w:pPr>
+        <w:pStyle w:val="Listparagraf"/>
         <w:rPr>
           <w:rFonts w:ascii="Arial" w:hAnsi="Arial" w:cs="Arial"/>
           <w:sz w:val="24"/>

</xml_diff>

<commit_message>
desenat bradut in consola
</commit_message>
<xml_diff>
--- a/ProgramarePentruStiinteAplicate1/Teme de laborator Programare.docx
+++ b/ProgramarePentruStiinteAplicate1/Teme de laborator Programare.docx
@@ -712,6 +712,99 @@
           <w:lang w:val="ro-RO"/>
         </w:rPr>
         <w:t>;</w:t>
+      </w:r>
+    </w:p>
+    <w:p>
+      <w:pPr>
+        <w:spacing w:after="0"/>
+        <w:jc w:val="both"/>
+        <w:rPr>
+          <w:rFonts w:ascii="Arial" w:hAnsi="Arial" w:cs="Arial"/>
+          <w:sz w:val="24"/>
+          <w:szCs w:val="24"/>
+          <w:lang w:val="ro-RO"/>
+        </w:rPr>
+      </w:pPr>
+    </w:p>
+    <w:p>
+      <w:pPr>
+        <w:pStyle w:val="Listparagraf"/>
+        <w:numPr>
+          <w:ilvl w:val="0"/>
+          <w:numId w:val="1"/>
+        </w:numPr>
+        <w:spacing w:after="0"/>
+        <w:jc w:val="both"/>
+        <w:rPr>
+          <w:rFonts w:ascii="Arial" w:hAnsi="Arial" w:cs="Arial"/>
+          <w:sz w:val="24"/>
+          <w:szCs w:val="24"/>
+          <w:lang w:val="ro-RO"/>
+        </w:rPr>
+      </w:pPr>
+      <w:r>
+        <w:rPr>
+          <w:rFonts w:ascii="Arial" w:hAnsi="Arial" w:cs="Arial"/>
+          <w:sz w:val="24"/>
+          <w:szCs w:val="24"/>
+          <w:lang w:val="ro-RO"/>
+        </w:rPr>
+        <w:t>Realizați următorul triunghi de steluțe (pentru n=5 în imagine):</w:t>
+      </w:r>
+    </w:p>
+    <w:p>
+      <w:pPr>
+        <w:pStyle w:val="Listparagraf"/>
+        <w:jc w:val="center"/>
+        <w:rPr>
+          <w:rFonts w:ascii="Arial" w:hAnsi="Arial" w:cs="Arial"/>
+          <w:sz w:val="24"/>
+          <w:szCs w:val="24"/>
+          <w:lang w:val="ro-RO"/>
+        </w:rPr>
+      </w:pPr>
+      <w:r>
+        <w:rPr>
+          <w:rFonts w:ascii="Arial" w:hAnsi="Arial" w:cs="Arial"/>
+          <w:sz w:val="24"/>
+          <w:szCs w:val="24"/>
+          <w:lang w:val="ro-RO"/>
+        </w:rPr>
+        <w:drawing>
+          <wp:inline distT="0" distB="0" distL="0" distR="0" wp14:anchorId="3A51ABE1" wp14:editId="6A3BAF87">
+            <wp:extent cx="2400635" cy="2467319"/>
+            <wp:effectExtent l="0" t="0" r="0" b="9525"/>
+            <wp:docPr id="286700297" name="Imagine 1"/>
+            <wp:cNvGraphicFramePr>
+              <a:graphicFrameLocks xmlns:a="http://schemas.openxmlformats.org/drawingml/2006/main" noChangeAspect="1"/>
+            </wp:cNvGraphicFramePr>
+            <a:graphic xmlns:a="http://schemas.openxmlformats.org/drawingml/2006/main">
+              <a:graphicData uri="http://schemas.openxmlformats.org/drawingml/2006/picture">
+                <pic:pic xmlns:pic="http://schemas.openxmlformats.org/drawingml/2006/picture">
+                  <pic:nvPicPr>
+                    <pic:cNvPr id="286700297" name=""/>
+                    <pic:cNvPicPr/>
+                  </pic:nvPicPr>
+                  <pic:blipFill>
+                    <a:blip r:embed="rId5"/>
+                    <a:stretch>
+                      <a:fillRect/>
+                    </a:stretch>
+                  </pic:blipFill>
+                  <pic:spPr>
+                    <a:xfrm>
+                      <a:off x="0" y="0"/>
+                      <a:ext cx="2400635" cy="2467319"/>
+                    </a:xfrm>
+                    <a:prstGeom prst="rect">
+                      <a:avLst/>
+                    </a:prstGeom>
+                  </pic:spPr>
+                </pic:pic>
+              </a:graphicData>
+            </a:graphic>
+          </wp:inline>
+        </w:drawing>
       </w:r>
     </w:p>
     <w:p>

</xml_diff>

<commit_message>
foreach si structuri repetitive
</commit_message>
<xml_diff>
--- a/ProgramarePentruStiinteAplicate1/Teme de laborator Programare.docx
+++ b/ProgramarePentruStiinteAplicate1/Teme de laborator Programare.docx
@@ -766,6 +766,7 @@
       <w:r>
         <w:rPr>
           <w:rFonts w:ascii="Arial" w:hAnsi="Arial" w:cs="Arial"/>
+          <w:noProof/>
           <w:sz w:val="24"/>
           <w:szCs w:val="24"/>
           <w:lang w:val="ro-RO"/>
@@ -867,22 +868,6 @@
     </w:p>
     <w:p>
       <w:pPr>
-        <w:pStyle w:val="Listparagraf"/>
-        <w:rPr>
-          <w:rFonts w:ascii="Arial" w:hAnsi="Arial" w:cs="Arial"/>
-          <w:sz w:val="24"/>
-          <w:szCs w:val="24"/>
-          <w:lang w:val="ro-RO"/>
-        </w:rPr>
-      </w:pPr>
-    </w:p>
-    <w:p>
-      <w:pPr>
-        <w:pStyle w:val="Listparagraf"/>
-        <w:numPr>
-          <w:ilvl w:val="0"/>
-          <w:numId w:val="1"/>
-        </w:numPr>
         <w:spacing w:after="0"/>
         <w:jc w:val="both"/>
         <w:rPr>

</xml_diff>